<commit_message>
Modified 'The Eve of Waterloo'
</commit_message>
<xml_diff>
--- a/ISC Collection of Poems/Eve of Waterloo - Lord Byron/Theme of Eve of Waterloo.docx
+++ b/ISC Collection of Poems/Eve of Waterloo - Lord Byron/Theme of Eve of Waterloo.docx
@@ -73,7 +73,34 @@
       </w:pPr>
       <w:r>
         <w:tab/>
-        <w:t xml:space="preserve">The poem at the beginning highlights the ball where the beautiful women and the brave warriors had gathered. The atmosphere was filled with romance, with the lamps shining all around and soft music being played. The English officers and their fair ladies were dancing to the fair music. As the music “rose with its voluptuous swell”, the dancing couples exchanged loving glances, and “all went merry as a marriage bell”. As everybody was enjoying themselves at the party, they suddenly heard the sound of a cannon fire resembling a rising “knell”. But this made no impact on the rising hearts. They ignored it as if it were the sound of wind or that of rattling cars over a stony street. They decided to continue with their celebrations until the early hours of the morning. But once again they heard that heavy sound, “nearer, clearer, deadlier than before”. And reality dawned upon them that it was the cannons’ opening roar.</w:t>
+        <w:t xml:space="preserve">The poem at the beginning highlights the ball where the beautiful women and the brave warriors had gathered. The atmosphere was filled with romance, with the lamps shining all around and soft music being played. The English officers and their fair ladies were dancing to the fair music. As the music “</w:t>
+      </w:r>
+      <w:r>
+        <w:rPr>
+          <w:i/>
+        </w:rPr>
+        <w:t xml:space="preserve">rose with its voluptuous swell</w:t>
+      </w:r>
+      <w:r>
+        <w:t xml:space="preserve">”, the dancing couples exchanged loving glances, and “</w:t>
+      </w:r>
+      <w:r>
+        <w:rPr>
+          <w:i/>
+        </w:rPr>
+        <w:t xml:space="preserve">all went merry as a marriage bell</w:t>
+      </w:r>
+      <w:r>
+        <w:t xml:space="preserve">”. As everybody was enjoying themselves at the party, they suddenly heard the sound of a cannon fire resembling a rising “knell”. But this made no impact on the rising hearts. They ignored it as if it were the sound of wind or that of rattling cars over a stony street. They decided to continue with their celebrations until the early hours of the morning. But once again they heard that heavy sound, “</w:t>
+      </w:r>
+      <w:r>
+        <w:rPr>
+          <w:i/>
+        </w:rPr>
+        <w:t xml:space="preserve">nearer, clearer, deadlier than before</w:t>
+      </w:r>
+      <w:r>
+        <w:t xml:space="preserve">”. And reality dawned upon them that it was the cannons’ opening roar.</w:t>
       </w:r>
     </w:p>
     <w:p>
@@ -99,7 +126,17 @@
         <w:jc w:val="both"/>
       </w:pPr>
       <w:r>
-        <w:t xml:space="preserve">The people at the town became pale with fear. They whispered about the approach of the enemy. No one had thought that such a sweet night would give way to such an awful morning. The Camerons who played an important role in the battle of  Waterloo, played on their pipes, reminding the soldiers of the great deeds of their ancestors like Sir Evan, and his son Donald. These soldiers marched through the forest of Ardennes, and the poet reflects how the nature seems to shed tears over the soldiers, as the morning dew fell from above the leaves of the trees, who would never return home from the battlefield. These soldiers who were walking upon the grass, before evening, would be “trodden like the grass”. These soldiers were inspired by fiery courage, and will be overwhelmed by a common death, before the day is over. They would soon be buried under the earth and the grass would grow above them.</w:t>
+        <w:tab/>
+        <w:t xml:space="preserve">The people at the town became pale with fear. They whispered about the approach of the enemy. No one had thought that such a sweet night would give way to such an awful morning. The Camerons who played an important role in the battle of  Waterloo, played on their pipes, reminding the soldiers of the great deeds of their ancestors like Sir Evan, and his son Donald. These soldiers marched through the forest of Ardennes, and the poet reflects how the nature seems to shed tears over the soldiers, as the morning dew fell from above the leaves of the trees, who would never return home from the battlefield. These soldiers who were walking upon the grass, before evening, would be “</w:t>
+      </w:r>
+      <w:r>
+        <w:rPr>
+          <w:i/>
+        </w:rPr>
+        <w:t xml:space="preserve">trodden like the grass</w:t>
+      </w:r>
+      <w:r>
+        <w:t xml:space="preserve">”. These soldiers were inspired by fiery courage, and will be overwhelmed by a common death, before the day is over. They would soon be buried under the earth and the grass would grow above them.</w:t>
       </w:r>
     </w:p>
     <w:p>
@@ -108,7 +145,16 @@
       </w:pPr>
       <w:r>
         <w:tab/>
-        <w:t xml:space="preserve">Last stanza of the poem reflects on the transitoriness of human life, and fickleness of fate. The previous evening, they were dancing vigorously in the party. Later they were soon preparing and getting ready in their uniforms for their battle early morning. The dark clouds of the battle surrounded the soldiers. Finally, at the end of the day, we find the earth covered with heaps of dead bodies, of thousands of men. The soldiers have lost their identities. Bodies of the soldiers, friends and enemies, the horses, all lay in “one red  burial blent”. Buried in one heap, they were covered in blood and soil. Death, the greatest leveller, gave no one individual identities on the battlefield. Everybody has accorded the same kind of treatment. Through the poem, Byron wants to send a message that no war can be justified. War is something that begins with a man’s ambition but ends with the destruction on all sides. Thousands lose their lives and their homes, thousands go astray. There is no glory on war, but only death and destruction.</w:t>
+        <w:t xml:space="preserve">Last stanza of the poem reflects on the transitoriness of human life, and fickleness of fate. The previous evening, they were dancing vigorously in the party. Later they were soon preparing and getting ready in their uniforms for their battle early morning. The dark clouds of the battle surrounded the soldiers. Finally, at the end of the day, we find the earth covered with heaps of dead bodies, of thousands of men. The soldiers have lost their identities. Bodies of the soldiers, friends and enemies, the horses, all lay in “</w:t>
+      </w:r>
+      <w:r>
+        <w:rPr>
+          <w:i/>
+        </w:rPr>
+        <w:t xml:space="preserve">one red  burial blent</w:t>
+      </w:r>
+      <w:r>
+        <w:t xml:space="preserve">”. Buried in one heap, they were covered in blood and soil. Death, the greatest leveller, gave no one individual identities on the battlefield. Everybody has accorded the same kind of treatment. Through the poem, Byron wants to send a message that no war can be justified. War is something that begins with a man’s ambition but ends with the destruction on all sides. Thousands lose their lives and their homes, thousands go astray. There is no glory on war, but only death and destruction.</w:t>
       </w:r>
     </w:p>
     <w:p>

</xml_diff>